<commit_message>
Multiple scattering seems to be working now, on aside note,rendering a scene when the camera is relatively far away makes volumetric shadow & caustics unnoticeable, maybe due to an excess of absorption.
</commit_message>
<xml_diff>
--- a/Docs/Scattering.docx
+++ b/Docs/Scattering.docx
@@ -4,16 +4,18 @@
   <w:body>
     <w:p>
       <w:pPr>
-        <w:pStyle w:val="Title"/>
+        <w:pStyle w:val="Titre"/>
         <w:jc w:val="center"/>
       </w:pPr>
+      <w:bookmarkStart w:id="0" w:name="_GoBack"/>
+      <w:bookmarkEnd w:id="0"/>
       <w:r>
         <w:t>Scattering</w:t>
       </w:r>
     </w:p>
     <w:p>
       <w:pPr>
-        <w:pStyle w:val="Heading1"/>
+        <w:pStyle w:val="Titre1"/>
       </w:pPr>
       <w:r>
         <w:t xml:space="preserve">The </w:t>
@@ -50,7 +52,7 @@
     </w:p>
     <w:p>
       <w:pPr>
-        <w:pStyle w:val="Heading1"/>
+        <w:pStyle w:val="Titre1"/>
       </w:pPr>
       <w:r>
         <w:t>The transmittance function:</w:t>
@@ -161,7 +163,7 @@
     </w:p>
     <w:p>
       <w:pPr>
-        <w:pStyle w:val="Heading1"/>
+        <w:pStyle w:val="Titre1"/>
       </w:pPr>
       <w:r>
         <w:t>Scattering events:</w:t>
@@ -169,7 +171,7 @@
     </w:p>
     <w:p>
       <w:pPr>
-        <w:pStyle w:val="Heading2"/>
+        <w:pStyle w:val="Titre2"/>
         <w:numPr>
           <w:ilvl w:val="0"/>
           <w:numId w:val="3"/>
@@ -423,7 +425,7 @@
     </w:p>
     <w:p>
       <w:pPr>
-        <w:pStyle w:val="Heading2"/>
+        <w:pStyle w:val="Titre2"/>
         <w:numPr>
           <w:ilvl w:val="0"/>
           <w:numId w:val="3"/>
@@ -687,7 +689,7 @@
     </w:p>
     <w:p>
       <w:pPr>
-        <w:pStyle w:val="Heading2"/>
+        <w:pStyle w:val="Titre2"/>
         <w:numPr>
           <w:ilvl w:val="0"/>
           <w:numId w:val="3"/>
@@ -821,7 +823,7 @@
     </w:p>
     <w:p>
       <w:pPr>
-        <w:pStyle w:val="Heading1"/>
+        <w:pStyle w:val="Titre1"/>
         <w:rPr>
           <w:rFonts w:eastAsiaTheme="minorEastAsia"/>
         </w:rPr>
@@ -1105,15 +1107,7 @@
                     <w:rPr>
                       <w:rFonts w:ascii="Cambria Math" w:hAnsi="Cambria Math"/>
                     </w:rPr>
-                    <m:t>*</m:t>
-                  </m:r>
-                  <w:bookmarkStart w:id="0" w:name="_GoBack"/>
-                  <w:bookmarkEnd w:id="0"/>
-                  <m:r>
-                    <w:rPr>
-                      <w:rFonts w:ascii="Cambria Math" w:hAnsi="Cambria Math"/>
-                    </w:rPr>
-                    <m:t>L</m:t>
+                    <m:t>*L</m:t>
                   </m:r>
                 </m:e>
                 <m:sub>
@@ -1381,7 +1375,7 @@
     </w:p>
     <w:p>
       <w:pPr>
-        <w:pStyle w:val="Heading1"/>
+        <w:pStyle w:val="Titre1"/>
         <w:rPr>
           <w:rFonts w:eastAsiaTheme="minorEastAsia"/>
         </w:rPr>
@@ -1396,7 +1390,7 @@
     </w:p>
     <w:p>
       <w:pPr>
-        <w:pStyle w:val="Heading2"/>
+        <w:pStyle w:val="Titre2"/>
         <w:numPr>
           <w:ilvl w:val="1"/>
           <w:numId w:val="3"/>
@@ -1834,7 +1828,7 @@
     </w:p>
     <w:p>
       <w:pPr>
-        <w:pStyle w:val="Heading2"/>
+        <w:pStyle w:val="Titre2"/>
         <w:numPr>
           <w:ilvl w:val="1"/>
           <w:numId w:val="3"/>
@@ -2696,7 +2690,7 @@
     </w:p>
     <w:p>
       <w:pPr>
-        <w:pStyle w:val="Heading1"/>
+        <w:pStyle w:val="Titre1"/>
         <w:rPr>
           <w:rFonts w:eastAsiaTheme="minorEastAsia"/>
         </w:rPr>
@@ -3015,7 +3009,7 @@
     </w:p>
     <w:p>
       <w:pPr>
-        <w:pStyle w:val="Heading1"/>
+        <w:pStyle w:val="Titre1"/>
       </w:pPr>
       <w:r>
         <w:t>Emission Integrator:</w:t>
@@ -3579,7 +3573,7 @@
     </w:p>
     <w:p>
       <w:pPr>
-        <w:pStyle w:val="Heading1"/>
+        <w:pStyle w:val="Titre1"/>
         <w:rPr>
           <w:rFonts w:eastAsiaTheme="minorEastAsia"/>
         </w:rPr>
@@ -5192,13 +5186,30 @@
       </m:oMath>
     </w:p>
     <w:p>
+      <w:pPr>
+        <w:pStyle w:val="Titre1"/>
+        <w:rPr>
+          <w:rFonts w:eastAsiaTheme="minorEastAsia"/>
+        </w:rPr>
+      </w:pPr>
       <w:r>
         <w:rPr>
           <w:rFonts w:eastAsiaTheme="minorEastAsia"/>
         </w:rPr>
-        <w:tab/>
+        <w:t>Multiple Scattering:</w:t>
       </w:r>
     </w:p>
+    <w:p>
+      <w:r>
+        <w:tab/>
+        <w:t>In relatively dense media like milk or clouds, light get scattered many times before exiting the medium, which lighten particles not directly visible to the light source</w:t>
+      </w:r>
+      <w:r>
+        <w:t>, just like in a traditional global illumination system where dim regions are indirectly lit by light coming from nearby surfaces.</w:t>
+      </w:r>
+    </w:p>
+    <w:p/>
+    <w:p/>
     <w:sectPr>
       <w:pgSz w:w="12240" w:h="15840"/>
       <w:pgMar w:top="1417" w:right="1417" w:bottom="1417" w:left="1417" w:header="708" w:footer="708" w:gutter="0"/>
@@ -5641,11 +5652,11 @@
     <w:name w:val="Normal"/>
     <w:qFormat/>
   </w:style>
-  <w:style w:type="paragraph" w:styleId="Heading1">
+  <w:style w:type="paragraph" w:styleId="Titre1">
     <w:name w:val="heading 1"/>
     <w:basedOn w:val="Normal"/>
     <w:next w:val="Normal"/>
-    <w:link w:val="Heading1Char"/>
+    <w:link w:val="Titre1Car"/>
     <w:uiPriority w:val="9"/>
     <w:qFormat/>
     <w:rsid w:val="00A94870"/>
@@ -5664,11 +5675,11 @@
       <w:szCs w:val="28"/>
     </w:rPr>
   </w:style>
-  <w:style w:type="paragraph" w:styleId="Heading2">
+  <w:style w:type="paragraph" w:styleId="Titre2">
     <w:name w:val="heading 2"/>
     <w:basedOn w:val="Normal"/>
     <w:next w:val="Normal"/>
-    <w:link w:val="Heading2Char"/>
+    <w:link w:val="Titre2Car"/>
     <w:uiPriority w:val="9"/>
     <w:unhideWhenUsed/>
     <w:qFormat/>
@@ -5688,13 +5699,13 @@
       <w:szCs w:val="26"/>
     </w:rPr>
   </w:style>
-  <w:style w:type="character" w:default="1" w:styleId="DefaultParagraphFont">
+  <w:style w:type="character" w:default="1" w:styleId="Policepardfaut">
     <w:name w:val="Default Paragraph Font"/>
     <w:uiPriority w:val="1"/>
     <w:semiHidden/>
     <w:unhideWhenUsed/>
   </w:style>
-  <w:style w:type="table" w:default="1" w:styleId="TableNormal">
+  <w:style w:type="table" w:default="1" w:styleId="TableauNormal">
     <w:name w:val="Normal Table"/>
     <w:uiPriority w:val="99"/>
     <w:semiHidden/>
@@ -5709,16 +5720,16 @@
       </w:tblCellMar>
     </w:tblPr>
   </w:style>
-  <w:style w:type="numbering" w:default="1" w:styleId="NoList">
+  <w:style w:type="numbering" w:default="1" w:styleId="Aucuneliste">
     <w:name w:val="No List"/>
     <w:uiPriority w:val="99"/>
     <w:semiHidden/>
     <w:unhideWhenUsed/>
   </w:style>
-  <w:style w:type="character" w:customStyle="1" w:styleId="Heading2Char">
-    <w:name w:val="Heading 2 Char"/>
-    <w:basedOn w:val="DefaultParagraphFont"/>
-    <w:link w:val="Heading2"/>
+  <w:style w:type="character" w:customStyle="1" w:styleId="Titre2Car">
+    <w:name w:val="Titre 2 Car"/>
+    <w:basedOn w:val="Policepardfaut"/>
+    <w:link w:val="Titre2"/>
     <w:uiPriority w:val="9"/>
     <w:rsid w:val="00A94870"/>
     <w:rPr>
@@ -5730,7 +5741,7 @@
       <w:szCs w:val="26"/>
     </w:rPr>
   </w:style>
-  <w:style w:type="paragraph" w:styleId="NoSpacing">
+  <w:style w:type="paragraph" w:styleId="Sansinterligne">
     <w:name w:val="No Spacing"/>
     <w:uiPriority w:val="1"/>
     <w:qFormat/>
@@ -5739,10 +5750,10 @@
       <w:spacing w:after="0" w:line="240" w:lineRule="auto"/>
     </w:pPr>
   </w:style>
-  <w:style w:type="character" w:customStyle="1" w:styleId="Heading1Char">
-    <w:name w:val="Heading 1 Char"/>
-    <w:basedOn w:val="DefaultParagraphFont"/>
-    <w:link w:val="Heading1"/>
+  <w:style w:type="character" w:customStyle="1" w:styleId="Titre1Car">
+    <w:name w:val="Titre 1 Car"/>
+    <w:basedOn w:val="Policepardfaut"/>
+    <w:link w:val="Titre1"/>
     <w:uiPriority w:val="9"/>
     <w:rsid w:val="00A94870"/>
     <w:rPr>
@@ -5754,9 +5765,9 @@
       <w:szCs w:val="28"/>
     </w:rPr>
   </w:style>
-  <w:style w:type="character" w:styleId="PlaceholderText">
+  <w:style w:type="character" w:styleId="Textedelespacerserv">
     <w:name w:val="Placeholder Text"/>
-    <w:basedOn w:val="DefaultParagraphFont"/>
+    <w:basedOn w:val="Policepardfaut"/>
     <w:uiPriority w:val="99"/>
     <w:semiHidden/>
     <w:rsid w:val="00A94870"/>
@@ -5764,10 +5775,10 @@
       <w:color w:val="808080"/>
     </w:rPr>
   </w:style>
-  <w:style w:type="paragraph" w:styleId="BalloonText">
+  <w:style w:type="paragraph" w:styleId="Textedebulles">
     <w:name w:val="Balloon Text"/>
     <w:basedOn w:val="Normal"/>
-    <w:link w:val="BalloonTextChar"/>
+    <w:link w:val="TextedebullesCar"/>
     <w:uiPriority w:val="99"/>
     <w:semiHidden/>
     <w:unhideWhenUsed/>
@@ -5781,10 +5792,10 @@
       <w:szCs w:val="16"/>
     </w:rPr>
   </w:style>
-  <w:style w:type="character" w:customStyle="1" w:styleId="BalloonTextChar">
-    <w:name w:val="Balloon Text Char"/>
-    <w:basedOn w:val="DefaultParagraphFont"/>
-    <w:link w:val="BalloonText"/>
+  <w:style w:type="character" w:customStyle="1" w:styleId="TextedebullesCar">
+    <w:name w:val="Texte de bulles Car"/>
+    <w:basedOn w:val="Policepardfaut"/>
+    <w:link w:val="Textedebulles"/>
     <w:uiPriority w:val="99"/>
     <w:semiHidden/>
     <w:rsid w:val="00A94870"/>
@@ -5794,7 +5805,7 @@
       <w:szCs w:val="16"/>
     </w:rPr>
   </w:style>
-  <w:style w:type="paragraph" w:styleId="ListParagraph">
+  <w:style w:type="paragraph" w:styleId="Paragraphedeliste">
     <w:name w:val="List Paragraph"/>
     <w:basedOn w:val="Normal"/>
     <w:uiPriority w:val="34"/>
@@ -5805,11 +5816,11 @@
       <w:contextualSpacing/>
     </w:pPr>
   </w:style>
-  <w:style w:type="paragraph" w:styleId="Title">
+  <w:style w:type="paragraph" w:styleId="Titre">
     <w:name w:val="Title"/>
     <w:basedOn w:val="Normal"/>
     <w:next w:val="Normal"/>
-    <w:link w:val="TitleChar"/>
+    <w:link w:val="TitreCar"/>
     <w:uiPriority w:val="10"/>
     <w:qFormat/>
     <w:rsid w:val="00477757"/>
@@ -5829,10 +5840,10 @@
       <w:szCs w:val="52"/>
     </w:rPr>
   </w:style>
-  <w:style w:type="character" w:customStyle="1" w:styleId="TitleChar">
-    <w:name w:val="Title Char"/>
-    <w:basedOn w:val="DefaultParagraphFont"/>
-    <w:link w:val="Title"/>
+  <w:style w:type="character" w:customStyle="1" w:styleId="TitreCar">
+    <w:name w:val="Titre Car"/>
+    <w:basedOn w:val="Policepardfaut"/>
+    <w:link w:val="Titre"/>
     <w:uiPriority w:val="10"/>
     <w:rsid w:val="00477757"/>
     <w:rPr>
@@ -6007,11 +6018,11 @@
     <w:name w:val="Normal"/>
     <w:qFormat/>
   </w:style>
-  <w:style w:type="paragraph" w:styleId="Heading1">
+  <w:style w:type="paragraph" w:styleId="Titre1">
     <w:name w:val="heading 1"/>
     <w:basedOn w:val="Normal"/>
     <w:next w:val="Normal"/>
-    <w:link w:val="Heading1Char"/>
+    <w:link w:val="Titre1Car"/>
     <w:uiPriority w:val="9"/>
     <w:qFormat/>
     <w:rsid w:val="00A94870"/>
@@ -6030,11 +6041,11 @@
       <w:szCs w:val="28"/>
     </w:rPr>
   </w:style>
-  <w:style w:type="paragraph" w:styleId="Heading2">
+  <w:style w:type="paragraph" w:styleId="Titre2">
     <w:name w:val="heading 2"/>
     <w:basedOn w:val="Normal"/>
     <w:next w:val="Normal"/>
-    <w:link w:val="Heading2Char"/>
+    <w:link w:val="Titre2Car"/>
     <w:uiPriority w:val="9"/>
     <w:unhideWhenUsed/>
     <w:qFormat/>
@@ -6054,13 +6065,13 @@
       <w:szCs w:val="26"/>
     </w:rPr>
   </w:style>
-  <w:style w:type="character" w:default="1" w:styleId="DefaultParagraphFont">
+  <w:style w:type="character" w:default="1" w:styleId="Policepardfaut">
     <w:name w:val="Default Paragraph Font"/>
     <w:uiPriority w:val="1"/>
     <w:semiHidden/>
     <w:unhideWhenUsed/>
   </w:style>
-  <w:style w:type="table" w:default="1" w:styleId="TableNormal">
+  <w:style w:type="table" w:default="1" w:styleId="TableauNormal">
     <w:name w:val="Normal Table"/>
     <w:uiPriority w:val="99"/>
     <w:semiHidden/>
@@ -6075,16 +6086,16 @@
       </w:tblCellMar>
     </w:tblPr>
   </w:style>
-  <w:style w:type="numbering" w:default="1" w:styleId="NoList">
+  <w:style w:type="numbering" w:default="1" w:styleId="Aucuneliste">
     <w:name w:val="No List"/>
     <w:uiPriority w:val="99"/>
     <w:semiHidden/>
     <w:unhideWhenUsed/>
   </w:style>
-  <w:style w:type="character" w:customStyle="1" w:styleId="Heading2Char">
-    <w:name w:val="Heading 2 Char"/>
-    <w:basedOn w:val="DefaultParagraphFont"/>
-    <w:link w:val="Heading2"/>
+  <w:style w:type="character" w:customStyle="1" w:styleId="Titre2Car">
+    <w:name w:val="Titre 2 Car"/>
+    <w:basedOn w:val="Policepardfaut"/>
+    <w:link w:val="Titre2"/>
     <w:uiPriority w:val="9"/>
     <w:rsid w:val="00A94870"/>
     <w:rPr>
@@ -6096,7 +6107,7 @@
       <w:szCs w:val="26"/>
     </w:rPr>
   </w:style>
-  <w:style w:type="paragraph" w:styleId="NoSpacing">
+  <w:style w:type="paragraph" w:styleId="Sansinterligne">
     <w:name w:val="No Spacing"/>
     <w:uiPriority w:val="1"/>
     <w:qFormat/>
@@ -6105,10 +6116,10 @@
       <w:spacing w:after="0" w:line="240" w:lineRule="auto"/>
     </w:pPr>
   </w:style>
-  <w:style w:type="character" w:customStyle="1" w:styleId="Heading1Char">
-    <w:name w:val="Heading 1 Char"/>
-    <w:basedOn w:val="DefaultParagraphFont"/>
-    <w:link w:val="Heading1"/>
+  <w:style w:type="character" w:customStyle="1" w:styleId="Titre1Car">
+    <w:name w:val="Titre 1 Car"/>
+    <w:basedOn w:val="Policepardfaut"/>
+    <w:link w:val="Titre1"/>
     <w:uiPriority w:val="9"/>
     <w:rsid w:val="00A94870"/>
     <w:rPr>
@@ -6120,9 +6131,9 @@
       <w:szCs w:val="28"/>
     </w:rPr>
   </w:style>
-  <w:style w:type="character" w:styleId="PlaceholderText">
+  <w:style w:type="character" w:styleId="Textedelespacerserv">
     <w:name w:val="Placeholder Text"/>
-    <w:basedOn w:val="DefaultParagraphFont"/>
+    <w:basedOn w:val="Policepardfaut"/>
     <w:uiPriority w:val="99"/>
     <w:semiHidden/>
     <w:rsid w:val="00A94870"/>
@@ -6130,10 +6141,10 @@
       <w:color w:val="808080"/>
     </w:rPr>
   </w:style>
-  <w:style w:type="paragraph" w:styleId="BalloonText">
+  <w:style w:type="paragraph" w:styleId="Textedebulles">
     <w:name w:val="Balloon Text"/>
     <w:basedOn w:val="Normal"/>
-    <w:link w:val="BalloonTextChar"/>
+    <w:link w:val="TextedebullesCar"/>
     <w:uiPriority w:val="99"/>
     <w:semiHidden/>
     <w:unhideWhenUsed/>
@@ -6147,10 +6158,10 @@
       <w:szCs w:val="16"/>
     </w:rPr>
   </w:style>
-  <w:style w:type="character" w:customStyle="1" w:styleId="BalloonTextChar">
-    <w:name w:val="Balloon Text Char"/>
-    <w:basedOn w:val="DefaultParagraphFont"/>
-    <w:link w:val="BalloonText"/>
+  <w:style w:type="character" w:customStyle="1" w:styleId="TextedebullesCar">
+    <w:name w:val="Texte de bulles Car"/>
+    <w:basedOn w:val="Policepardfaut"/>
+    <w:link w:val="Textedebulles"/>
     <w:uiPriority w:val="99"/>
     <w:semiHidden/>
     <w:rsid w:val="00A94870"/>
@@ -6160,7 +6171,7 @@
       <w:szCs w:val="16"/>
     </w:rPr>
   </w:style>
-  <w:style w:type="paragraph" w:styleId="ListParagraph">
+  <w:style w:type="paragraph" w:styleId="Paragraphedeliste">
     <w:name w:val="List Paragraph"/>
     <w:basedOn w:val="Normal"/>
     <w:uiPriority w:val="34"/>
@@ -6171,11 +6182,11 @@
       <w:contextualSpacing/>
     </w:pPr>
   </w:style>
-  <w:style w:type="paragraph" w:styleId="Title">
+  <w:style w:type="paragraph" w:styleId="Titre">
     <w:name w:val="Title"/>
     <w:basedOn w:val="Normal"/>
     <w:next w:val="Normal"/>
-    <w:link w:val="TitleChar"/>
+    <w:link w:val="TitreCar"/>
     <w:uiPriority w:val="10"/>
     <w:qFormat/>
     <w:rsid w:val="00477757"/>
@@ -6195,10 +6206,10 @@
       <w:szCs w:val="52"/>
     </w:rPr>
   </w:style>
-  <w:style w:type="character" w:customStyle="1" w:styleId="TitleChar">
-    <w:name w:val="Title Char"/>
-    <w:basedOn w:val="DefaultParagraphFont"/>
-    <w:link w:val="Title"/>
+  <w:style w:type="character" w:customStyle="1" w:styleId="TitreCar">
+    <w:name w:val="Titre Car"/>
+    <w:basedOn w:val="Policepardfaut"/>
+    <w:link w:val="Titre"/>
     <w:uiPriority w:val="10"/>
     <w:rsid w:val="00477757"/>
     <w:rPr>

</xml_diff>

<commit_message>
Experimenting with the Henyey-Greenstein's phase function for more flexibility.
</commit_message>
<xml_diff>
--- a/Docs/Scattering.docx
+++ b/Docs/Scattering.docx
@@ -7,8 +7,6 @@
         <w:pStyle w:val="Titre"/>
         <w:jc w:val="center"/>
       </w:pPr>
-      <w:bookmarkStart w:id="0" w:name="_GoBack"/>
-      <w:bookmarkEnd w:id="0"/>
       <w:r>
         <w:t>Scattering</w:t>
       </w:r>
@@ -5208,7 +5206,1296 @@
         <w:t>, just like in a traditional global illumination system where dim regions are indirectly lit by light coming from nearby surfaces.</w:t>
       </w:r>
     </w:p>
-    <w:p/>
+    <w:p>
+      <w:pPr>
+        <w:pStyle w:val="Titre1"/>
+      </w:pPr>
+      <w:r>
+        <w:t>Sampling the Schlick phase function:</w:t>
+      </w:r>
+    </w:p>
+    <w:p>
+      <w:pPr>
+        <w:rPr>
+          <w:rFonts w:eastAsiaTheme="minorEastAsia"/>
+        </w:rPr>
+      </w:pPr>
+      <w:r>
+        <w:tab/>
+      </w:r>
+      <m:oMath>
+        <m:sSub>
+          <m:sSubPr>
+            <m:ctrlPr>
+              <w:rPr>
+                <w:rFonts w:ascii="Cambria Math" w:hAnsi="Cambria Math"/>
+                <w:i/>
+              </w:rPr>
+            </m:ctrlPr>
+          </m:sSubPr>
+          <m:e>
+            <m:r>
+              <w:rPr>
+                <w:rFonts w:ascii="Cambria Math" w:hAnsi="Cambria Math"/>
+              </w:rPr>
+              <m:t>p</m:t>
+            </m:r>
+          </m:e>
+          <m:sub>
+            <m:r>
+              <w:rPr>
+                <w:rFonts w:ascii="Cambria Math" w:hAnsi="Cambria Math"/>
+              </w:rPr>
+              <m:t>s</m:t>
+            </m:r>
+          </m:sub>
+        </m:sSub>
+        <m:d>
+          <m:dPr>
+            <m:ctrlPr>
+              <w:rPr>
+                <w:rFonts w:ascii="Cambria Math" w:hAnsi="Cambria Math"/>
+                <w:i/>
+              </w:rPr>
+            </m:ctrlPr>
+          </m:dPr>
+          <m:e>
+            <m:r>
+              <m:rPr>
+                <m:sty m:val="bi"/>
+              </m:rPr>
+              <w:rPr>
+                <w:rFonts w:ascii="Cambria Math" w:hAnsi="Cambria Math"/>
+              </w:rPr>
+              <m:t>x</m:t>
+            </m:r>
+            <m:r>
+              <w:rPr>
+                <w:rFonts w:ascii="Cambria Math" w:hAnsi="Cambria Math"/>
+              </w:rPr>
+              <m:t>,θ</m:t>
+            </m:r>
+          </m:e>
+        </m:d>
+        <m:r>
+          <w:rPr>
+            <w:rFonts w:ascii="Cambria Math" w:hAnsi="Cambria Math"/>
+          </w:rPr>
+          <m:t>=</m:t>
+        </m:r>
+        <m:f>
+          <m:fPr>
+            <m:ctrlPr>
+              <w:rPr>
+                <w:rFonts w:ascii="Cambria Math" w:hAnsi="Cambria Math"/>
+                <w:i/>
+              </w:rPr>
+            </m:ctrlPr>
+          </m:fPr>
+          <m:num>
+            <m:r>
+              <w:rPr>
+                <w:rFonts w:ascii="Cambria Math" w:hAnsi="Cambria Math"/>
+              </w:rPr>
+              <m:t>1-</m:t>
+            </m:r>
+            <m:sSup>
+              <m:sSupPr>
+                <m:ctrlPr>
+                  <w:rPr>
+                    <w:rFonts w:ascii="Cambria Math" w:hAnsi="Cambria Math"/>
+                    <w:i/>
+                  </w:rPr>
+                </m:ctrlPr>
+              </m:sSupPr>
+              <m:e>
+                <m:r>
+                  <w:rPr>
+                    <w:rFonts w:ascii="Cambria Math" w:hAnsi="Cambria Math"/>
+                  </w:rPr>
+                  <m:t>k</m:t>
+                </m:r>
+              </m:e>
+              <m:sup>
+                <m:r>
+                  <w:rPr>
+                    <w:rFonts w:ascii="Cambria Math" w:hAnsi="Cambria Math"/>
+                  </w:rPr>
+                  <m:t>2</m:t>
+                </m:r>
+              </m:sup>
+            </m:sSup>
+          </m:num>
+          <m:den>
+            <m:r>
+              <w:rPr>
+                <w:rFonts w:ascii="Cambria Math" w:hAnsi="Cambria Math"/>
+              </w:rPr>
+              <m:t>4π</m:t>
+            </m:r>
+            <m:sSup>
+              <m:sSupPr>
+                <m:ctrlPr>
+                  <w:rPr>
+                    <w:rFonts w:ascii="Cambria Math" w:hAnsi="Cambria Math"/>
+                    <w:i/>
+                  </w:rPr>
+                </m:ctrlPr>
+              </m:sSupPr>
+              <m:e>
+                <m:r>
+                  <w:rPr>
+                    <w:rFonts w:ascii="Cambria Math" w:hAnsi="Cambria Math"/>
+                  </w:rPr>
+                  <m:t>(1+kcos</m:t>
+                </m:r>
+                <m:d>
+                  <m:dPr>
+                    <m:ctrlPr>
+                      <w:rPr>
+                        <w:rFonts w:ascii="Cambria Math" w:hAnsi="Cambria Math"/>
+                        <w:i/>
+                      </w:rPr>
+                    </m:ctrlPr>
+                  </m:dPr>
+                  <m:e>
+                    <m:r>
+                      <w:rPr>
+                        <w:rFonts w:ascii="Cambria Math" w:hAnsi="Cambria Math"/>
+                      </w:rPr>
+                      <m:t>θ</m:t>
+                    </m:r>
+                  </m:e>
+                </m:d>
+                <m:r>
+                  <w:rPr>
+                    <w:rFonts w:ascii="Cambria Math" w:hAnsi="Cambria Math"/>
+                  </w:rPr>
+                  <m:t>)</m:t>
+                </m:r>
+              </m:e>
+              <m:sup>
+                <m:r>
+                  <w:rPr>
+                    <w:rFonts w:ascii="Cambria Math" w:hAnsi="Cambria Math"/>
+                  </w:rPr>
+                  <m:t>2</m:t>
+                </m:r>
+              </m:sup>
+            </m:sSup>
+          </m:den>
+        </m:f>
+        <m:r>
+          <w:rPr>
+            <w:rFonts w:ascii="Cambria Math" w:hAnsi="Cambria Math"/>
+          </w:rPr>
+          <m:t>, k ∈[-1, 1]</m:t>
+        </m:r>
+      </m:oMath>
+    </w:p>
+    <w:p>
+      <w:pPr>
+        <w:rPr>
+          <w:rFonts w:eastAsiaTheme="minorEastAsia"/>
+        </w:rPr>
+      </w:pPr>
+      <w:r>
+        <w:rPr>
+          <w:rFonts w:eastAsiaTheme="minorEastAsia"/>
+        </w:rPr>
+        <w:tab/>
+        <w:t xml:space="preserve">The variable k controls the shape of the function. If k is strictly positive, </w:t>
+      </w:r>
+      <w:r>
+        <w:rPr>
+          <w:rFonts w:eastAsiaTheme="minorEastAsia"/>
+        </w:rPr>
+        <w:t xml:space="preserve">we get forward scattering, </w:t>
+      </w:r>
+      <w:r>
+        <w:rPr>
+          <w:rFonts w:eastAsiaTheme="minorEastAsia"/>
+        </w:rPr>
+        <w:t xml:space="preserve">if k is strictly negative, we obtain backward scattering. </w:t>
+      </w:r>
+      <w:r>
+        <w:rPr>
+          <w:rFonts w:eastAsiaTheme="minorEastAsia"/>
+        </w:rPr>
+        <w:t>Else</w:t>
+      </w:r>
+      <w:r>
+        <w:rPr>
+          <w:rFonts w:eastAsiaTheme="minorEastAsia"/>
+        </w:rPr>
+        <w:t xml:space="preserve"> if k equals 0, the </w:t>
+      </w:r>
+      <w:r>
+        <w:rPr>
+          <w:rFonts w:eastAsiaTheme="minorEastAsia"/>
+        </w:rPr>
+        <w:t>function will be completely isotropic</w:t>
+      </w:r>
+      <w:r>
+        <w:rPr>
+          <w:rFonts w:eastAsiaTheme="minorEastAsia"/>
+        </w:rPr>
+        <w:t xml:space="preserve">  </w:t>
+      </w:r>
+      <m:oMath>
+        <m:sSub>
+          <m:sSubPr>
+            <m:ctrlPr>
+              <w:rPr>
+                <w:rFonts w:ascii="Cambria Math" w:hAnsi="Cambria Math"/>
+                <w:i/>
+              </w:rPr>
+            </m:ctrlPr>
+          </m:sSubPr>
+          <m:e>
+            <m:r>
+              <w:rPr>
+                <w:rFonts w:ascii="Cambria Math" w:hAnsi="Cambria Math"/>
+              </w:rPr>
+              <m:t>p</m:t>
+            </m:r>
+          </m:e>
+          <m:sub>
+            <m:r>
+              <w:rPr>
+                <w:rFonts w:ascii="Cambria Math" w:hAnsi="Cambria Math"/>
+              </w:rPr>
+              <m:t>s</m:t>
+            </m:r>
+          </m:sub>
+        </m:sSub>
+        <m:d>
+          <m:dPr>
+            <m:ctrlPr>
+              <w:rPr>
+                <w:rFonts w:ascii="Cambria Math" w:hAnsi="Cambria Math"/>
+                <w:i/>
+              </w:rPr>
+            </m:ctrlPr>
+          </m:dPr>
+          <m:e>
+            <m:r>
+              <m:rPr>
+                <m:sty m:val="bi"/>
+              </m:rPr>
+              <w:rPr>
+                <w:rFonts w:ascii="Cambria Math" w:hAnsi="Cambria Math"/>
+              </w:rPr>
+              <m:t>x</m:t>
+            </m:r>
+            <m:r>
+              <w:rPr>
+                <w:rFonts w:ascii="Cambria Math" w:hAnsi="Cambria Math"/>
+              </w:rPr>
+              <m:t>,θ</m:t>
+            </m:r>
+          </m:e>
+        </m:d>
+        <m:r>
+          <w:rPr>
+            <w:rFonts w:ascii="Cambria Math" w:hAnsi="Cambria Math"/>
+          </w:rPr>
+          <m:t>=</m:t>
+        </m:r>
+        <m:f>
+          <m:fPr>
+            <m:ctrlPr>
+              <w:rPr>
+                <w:rFonts w:ascii="Cambria Math" w:hAnsi="Cambria Math"/>
+                <w:i/>
+              </w:rPr>
+            </m:ctrlPr>
+          </m:fPr>
+          <m:num>
+            <m:r>
+              <w:rPr>
+                <w:rFonts w:ascii="Cambria Math" w:hAnsi="Cambria Math"/>
+              </w:rPr>
+              <m:t>1</m:t>
+            </m:r>
+          </m:num>
+          <m:den>
+            <m:r>
+              <w:rPr>
+                <w:rFonts w:ascii="Cambria Math" w:hAnsi="Cambria Math"/>
+              </w:rPr>
+              <m:t>4π</m:t>
+            </m:r>
+          </m:den>
+        </m:f>
+      </m:oMath>
+      <w:r>
+        <w:rPr>
+          <w:rFonts w:eastAsiaTheme="minorEastAsia"/>
+        </w:rPr>
+        <w:t xml:space="preserve"> </w:t>
+      </w:r>
+      <w:r>
+        <w:rPr>
+          <w:rFonts w:eastAsiaTheme="minorEastAsia"/>
+        </w:rPr>
+        <w:t>.</w:t>
+      </w:r>
+    </w:p>
+    <w:p>
+      <w:pPr>
+        <w:rPr>
+          <w:rFonts w:eastAsiaTheme="minorEastAsia"/>
+        </w:rPr>
+      </w:pPr>
+      <w:r>
+        <w:rPr>
+          <w:rFonts w:eastAsiaTheme="minorEastAsia"/>
+        </w:rPr>
+        <w:tab/>
+        <w:t xml:space="preserve">Now, we proceed to calculating the cumulative distribution function for the above </w:t>
+      </w:r>
+      <w:proofErr w:type="spellStart"/>
+      <w:r>
+        <w:rPr>
+          <w:rFonts w:eastAsiaTheme="minorEastAsia"/>
+        </w:rPr>
+        <w:t>pdf</w:t>
+      </w:r>
+      <w:proofErr w:type="spellEnd"/>
+      <w:r>
+        <w:rPr>
+          <w:rFonts w:eastAsiaTheme="minorEastAsia"/>
+        </w:rPr>
+        <w:t>:</w:t>
+      </w:r>
+    </w:p>
+    <w:p>
+      <w:pPr>
+        <w:rPr>
+          <w:rFonts w:eastAsiaTheme="minorEastAsia"/>
+        </w:rPr>
+      </w:pPr>
+      <w:r>
+        <w:rPr>
+          <w:rFonts w:eastAsiaTheme="minorEastAsia"/>
+        </w:rPr>
+        <w:tab/>
+      </w:r>
+      <m:oMath>
+        <m:sSub>
+          <m:sSubPr>
+            <m:ctrlPr>
+              <w:rPr>
+                <w:rFonts w:ascii="Cambria Math" w:eastAsiaTheme="minorEastAsia" w:hAnsi="Cambria Math"/>
+                <w:i/>
+              </w:rPr>
+            </m:ctrlPr>
+          </m:sSubPr>
+          <m:e>
+            <m:r>
+              <w:rPr>
+                <w:rFonts w:ascii="Cambria Math" w:eastAsiaTheme="minorEastAsia" w:hAnsi="Cambria Math"/>
+              </w:rPr>
+              <m:t>P</m:t>
+            </m:r>
+          </m:e>
+          <m:sub>
+            <m:r>
+              <w:rPr>
+                <w:rFonts w:ascii="Cambria Math" w:eastAsiaTheme="minorEastAsia" w:hAnsi="Cambria Math"/>
+              </w:rPr>
+              <m:t>s</m:t>
+            </m:r>
+          </m:sub>
+        </m:sSub>
+        <m:d>
+          <m:dPr>
+            <m:ctrlPr>
+              <w:rPr>
+                <w:rFonts w:ascii="Cambria Math" w:eastAsiaTheme="minorEastAsia" w:hAnsi="Cambria Math"/>
+                <w:i/>
+              </w:rPr>
+            </m:ctrlPr>
+          </m:dPr>
+          <m:e>
+            <m:r>
+              <w:rPr>
+                <w:rFonts w:ascii="Cambria Math" w:eastAsiaTheme="minorEastAsia" w:hAnsi="Cambria Math"/>
+              </w:rPr>
+              <m:t>θ</m:t>
+            </m:r>
+          </m:e>
+        </m:d>
+        <m:r>
+          <w:rPr>
+            <w:rFonts w:ascii="Cambria Math" w:eastAsiaTheme="minorEastAsia" w:hAnsi="Cambria Math"/>
+          </w:rPr>
+          <m:t xml:space="preserve">= </m:t>
+        </m:r>
+        <m:nary>
+          <m:naryPr>
+            <m:limLoc m:val="subSup"/>
+            <m:ctrlPr>
+              <w:rPr>
+                <w:rFonts w:ascii="Cambria Math" w:eastAsiaTheme="minorEastAsia" w:hAnsi="Cambria Math"/>
+                <w:i/>
+              </w:rPr>
+            </m:ctrlPr>
+          </m:naryPr>
+          <m:sub>
+            <m:r>
+              <w:rPr>
+                <w:rFonts w:ascii="Cambria Math" w:eastAsiaTheme="minorEastAsia" w:hAnsi="Cambria Math"/>
+              </w:rPr>
+              <m:t>0</m:t>
+            </m:r>
+          </m:sub>
+          <m:sup>
+            <m:r>
+              <w:rPr>
+                <w:rFonts w:ascii="Cambria Math" w:eastAsiaTheme="minorEastAsia" w:hAnsi="Cambria Math"/>
+              </w:rPr>
+              <m:t>2π</m:t>
+            </m:r>
+          </m:sup>
+          <m:e>
+            <m:nary>
+              <m:naryPr>
+                <m:limLoc m:val="subSup"/>
+                <m:ctrlPr>
+                  <w:rPr>
+                    <w:rFonts w:ascii="Cambria Math" w:eastAsiaTheme="minorEastAsia" w:hAnsi="Cambria Math"/>
+                    <w:i/>
+                  </w:rPr>
+                </m:ctrlPr>
+              </m:naryPr>
+              <m:sub>
+                <m:r>
+                  <w:rPr>
+                    <w:rFonts w:ascii="Cambria Math" w:eastAsiaTheme="minorEastAsia" w:hAnsi="Cambria Math"/>
+                  </w:rPr>
+                  <m:t>0</m:t>
+                </m:r>
+              </m:sub>
+              <m:sup>
+                <m:r>
+                  <w:rPr>
+                    <w:rFonts w:ascii="Cambria Math" w:eastAsiaTheme="minorEastAsia" w:hAnsi="Cambria Math"/>
+                  </w:rPr>
+                  <m:t>π</m:t>
+                </m:r>
+              </m:sup>
+              <m:e>
+                <m:sSub>
+                  <m:sSubPr>
+                    <m:ctrlPr>
+                      <w:rPr>
+                        <w:rFonts w:ascii="Cambria Math" w:hAnsi="Cambria Math"/>
+                        <w:i/>
+                      </w:rPr>
+                    </m:ctrlPr>
+                  </m:sSubPr>
+                  <m:e>
+                    <m:r>
+                      <w:rPr>
+                        <w:rFonts w:ascii="Cambria Math" w:hAnsi="Cambria Math"/>
+                      </w:rPr>
+                      <m:t>p</m:t>
+                    </m:r>
+                  </m:e>
+                  <m:sub>
+                    <m:r>
+                      <w:rPr>
+                        <w:rFonts w:ascii="Cambria Math" w:hAnsi="Cambria Math"/>
+                      </w:rPr>
+                      <m:t>s</m:t>
+                    </m:r>
+                  </m:sub>
+                </m:sSub>
+                <m:d>
+                  <m:dPr>
+                    <m:ctrlPr>
+                      <w:rPr>
+                        <w:rFonts w:ascii="Cambria Math" w:hAnsi="Cambria Math"/>
+                        <w:i/>
+                      </w:rPr>
+                    </m:ctrlPr>
+                  </m:dPr>
+                  <m:e>
+                    <m:r>
+                      <m:rPr>
+                        <m:sty m:val="bi"/>
+                      </m:rPr>
+                      <w:rPr>
+                        <w:rFonts w:ascii="Cambria Math" w:hAnsi="Cambria Math"/>
+                      </w:rPr>
+                      <m:t>x</m:t>
+                    </m:r>
+                    <m:r>
+                      <w:rPr>
+                        <w:rFonts w:ascii="Cambria Math" w:hAnsi="Cambria Math"/>
+                      </w:rPr>
+                      <m:t>,θ</m:t>
+                    </m:r>
+                  </m:e>
+                </m:d>
+                <m:func>
+                  <m:funcPr>
+                    <m:ctrlPr>
+                      <w:rPr>
+                        <w:rFonts w:ascii="Cambria Math" w:hAnsi="Cambria Math"/>
+                      </w:rPr>
+                    </m:ctrlPr>
+                  </m:funcPr>
+                  <m:fName>
+                    <m:r>
+                      <m:rPr>
+                        <m:sty m:val="p"/>
+                      </m:rPr>
+                      <w:rPr>
+                        <w:rFonts w:ascii="Cambria Math" w:hAnsi="Cambria Math"/>
+                      </w:rPr>
+                      <m:t>sin</m:t>
+                    </m:r>
+                    <m:ctrlPr>
+                      <w:rPr>
+                        <w:rFonts w:ascii="Cambria Math" w:hAnsi="Cambria Math"/>
+                        <w:i/>
+                      </w:rPr>
+                    </m:ctrlPr>
+                  </m:fName>
+                  <m:e>
+                    <m:d>
+                      <m:dPr>
+                        <m:ctrlPr>
+                          <w:rPr>
+                            <w:rFonts w:ascii="Cambria Math" w:hAnsi="Cambria Math"/>
+                            <w:i/>
+                          </w:rPr>
+                        </m:ctrlPr>
+                      </m:dPr>
+                      <m:e>
+                        <m:r>
+                          <w:rPr>
+                            <w:rFonts w:ascii="Cambria Math" w:hAnsi="Cambria Math"/>
+                          </w:rPr>
+                          <m:t>θ</m:t>
+                        </m:r>
+                      </m:e>
+                    </m:d>
+                  </m:e>
+                </m:func>
+                <m:r>
+                  <w:rPr>
+                    <w:rFonts w:ascii="Cambria Math" w:hAnsi="Cambria Math"/>
+                  </w:rPr>
+                  <m:t>dθ</m:t>
+                </m:r>
+              </m:e>
+            </m:nary>
+            <m:r>
+              <w:rPr>
+                <w:rFonts w:ascii="Cambria Math" w:eastAsiaTheme="minorEastAsia" w:hAnsi="Cambria Math"/>
+              </w:rPr>
+              <m:t>dφ</m:t>
+            </m:r>
+          </m:e>
+        </m:nary>
+      </m:oMath>
+    </w:p>
+    <w:p>
+      <w:pPr>
+        <w:ind w:left="720"/>
+        <w:rPr>
+          <w:rFonts w:eastAsiaTheme="minorEastAsia"/>
+        </w:rPr>
+      </w:pPr>
+      <m:oMathPara>
+        <m:oMathParaPr>
+          <m:jc m:val="left"/>
+        </m:oMathParaPr>
+        <m:oMath>
+          <m:sSub>
+            <m:sSubPr>
+              <m:ctrlPr>
+                <w:rPr>
+                  <w:rFonts w:ascii="Cambria Math" w:eastAsiaTheme="minorEastAsia" w:hAnsi="Cambria Math"/>
+                  <w:i/>
+                </w:rPr>
+              </m:ctrlPr>
+            </m:sSubPr>
+            <m:e>
+              <m:r>
+                <w:rPr>
+                  <w:rFonts w:ascii="Cambria Math" w:eastAsiaTheme="minorEastAsia" w:hAnsi="Cambria Math"/>
+                </w:rPr>
+                <m:t>P</m:t>
+              </m:r>
+            </m:e>
+            <m:sub>
+              <m:r>
+                <w:rPr>
+                  <w:rFonts w:ascii="Cambria Math" w:eastAsiaTheme="minorEastAsia" w:hAnsi="Cambria Math"/>
+                </w:rPr>
+                <m:t>s</m:t>
+              </m:r>
+            </m:sub>
+          </m:sSub>
+          <m:d>
+            <m:dPr>
+              <m:ctrlPr>
+                <w:rPr>
+                  <w:rFonts w:ascii="Cambria Math" w:eastAsiaTheme="minorEastAsia" w:hAnsi="Cambria Math"/>
+                  <w:i/>
+                </w:rPr>
+              </m:ctrlPr>
+            </m:dPr>
+            <m:e>
+              <m:r>
+                <w:rPr>
+                  <w:rFonts w:ascii="Cambria Math" w:eastAsiaTheme="minorEastAsia" w:hAnsi="Cambria Math"/>
+                </w:rPr>
+                <m:t>θ</m:t>
+              </m:r>
+            </m:e>
+          </m:d>
+          <m:r>
+            <w:rPr>
+              <w:rFonts w:ascii="Cambria Math" w:eastAsiaTheme="minorEastAsia" w:hAnsi="Cambria Math"/>
+            </w:rPr>
+            <m:t>=2π</m:t>
+          </m:r>
+          <m:nary>
+            <m:naryPr>
+              <m:limLoc m:val="subSup"/>
+              <m:ctrlPr>
+                <w:rPr>
+                  <w:rFonts w:ascii="Cambria Math" w:eastAsiaTheme="minorEastAsia" w:hAnsi="Cambria Math"/>
+                  <w:i/>
+                </w:rPr>
+              </m:ctrlPr>
+            </m:naryPr>
+            <m:sub>
+              <m:r>
+                <w:rPr>
+                  <w:rFonts w:ascii="Cambria Math" w:eastAsiaTheme="minorEastAsia" w:hAnsi="Cambria Math"/>
+                </w:rPr>
+                <m:t>0</m:t>
+              </m:r>
+            </m:sub>
+            <m:sup>
+              <m:r>
+                <w:rPr>
+                  <w:rFonts w:ascii="Cambria Math" w:eastAsiaTheme="minorEastAsia" w:hAnsi="Cambria Math"/>
+                </w:rPr>
+                <m:t>π</m:t>
+              </m:r>
+            </m:sup>
+            <m:e>
+              <m:sSub>
+                <m:sSubPr>
+                  <m:ctrlPr>
+                    <w:rPr>
+                      <w:rFonts w:ascii="Cambria Math" w:hAnsi="Cambria Math"/>
+                      <w:i/>
+                    </w:rPr>
+                  </m:ctrlPr>
+                </m:sSubPr>
+                <m:e>
+                  <m:r>
+                    <w:rPr>
+                      <w:rFonts w:ascii="Cambria Math" w:hAnsi="Cambria Math"/>
+                    </w:rPr>
+                    <m:t>p</m:t>
+                  </m:r>
+                </m:e>
+                <m:sub>
+                  <m:r>
+                    <w:rPr>
+                      <w:rFonts w:ascii="Cambria Math" w:hAnsi="Cambria Math"/>
+                    </w:rPr>
+                    <m:t>s</m:t>
+                  </m:r>
+                </m:sub>
+              </m:sSub>
+              <m:d>
+                <m:dPr>
+                  <m:ctrlPr>
+                    <w:rPr>
+                      <w:rFonts w:ascii="Cambria Math" w:hAnsi="Cambria Math"/>
+                      <w:i/>
+                    </w:rPr>
+                  </m:ctrlPr>
+                </m:dPr>
+                <m:e>
+                  <m:r>
+                    <m:rPr>
+                      <m:sty m:val="bi"/>
+                    </m:rPr>
+                    <w:rPr>
+                      <w:rFonts w:ascii="Cambria Math" w:hAnsi="Cambria Math"/>
+                    </w:rPr>
+                    <m:t>x</m:t>
+                  </m:r>
+                  <m:r>
+                    <w:rPr>
+                      <w:rFonts w:ascii="Cambria Math" w:hAnsi="Cambria Math"/>
+                    </w:rPr>
+                    <m:t>,θ</m:t>
+                  </m:r>
+                </m:e>
+              </m:d>
+              <m:func>
+                <m:funcPr>
+                  <m:ctrlPr>
+                    <w:rPr>
+                      <w:rFonts w:ascii="Cambria Math" w:hAnsi="Cambria Math"/>
+                    </w:rPr>
+                  </m:ctrlPr>
+                </m:funcPr>
+                <m:fName>
+                  <m:r>
+                    <m:rPr>
+                      <m:sty m:val="p"/>
+                    </m:rPr>
+                    <w:rPr>
+                      <w:rFonts w:ascii="Cambria Math" w:hAnsi="Cambria Math"/>
+                    </w:rPr>
+                    <m:t>sin</m:t>
+                  </m:r>
+                  <m:ctrlPr>
+                    <w:rPr>
+                      <w:rFonts w:ascii="Cambria Math" w:hAnsi="Cambria Math"/>
+                      <w:i/>
+                    </w:rPr>
+                  </m:ctrlPr>
+                </m:fName>
+                <m:e>
+                  <m:d>
+                    <m:dPr>
+                      <m:ctrlPr>
+                        <w:rPr>
+                          <w:rFonts w:ascii="Cambria Math" w:hAnsi="Cambria Math"/>
+                          <w:i/>
+                        </w:rPr>
+                      </m:ctrlPr>
+                    </m:dPr>
+                    <m:e>
+                      <m:r>
+                        <w:rPr>
+                          <w:rFonts w:ascii="Cambria Math" w:hAnsi="Cambria Math"/>
+                        </w:rPr>
+                        <m:t>θ</m:t>
+                      </m:r>
+                    </m:e>
+                  </m:d>
+                </m:e>
+              </m:func>
+              <m:r>
+                <w:rPr>
+                  <w:rFonts w:ascii="Cambria Math" w:hAnsi="Cambria Math"/>
+                </w:rPr>
+                <m:t>dθ</m:t>
+              </m:r>
+            </m:e>
+          </m:nary>
+          <m:r>
+            <w:rPr>
+              <w:rFonts w:ascii="Cambria Math" w:eastAsiaTheme="minorEastAsia" w:hAnsi="Cambria Math"/>
+            </w:rPr>
+            <m:t>=</m:t>
+          </m:r>
+          <m:nary>
+            <m:naryPr>
+              <m:limLoc m:val="subSup"/>
+              <m:ctrlPr>
+                <w:rPr>
+                  <w:rFonts w:ascii="Cambria Math" w:eastAsiaTheme="minorEastAsia" w:hAnsi="Cambria Math"/>
+                  <w:i/>
+                </w:rPr>
+              </m:ctrlPr>
+            </m:naryPr>
+            <m:sub>
+              <m:r>
+                <w:rPr>
+                  <w:rFonts w:ascii="Cambria Math" w:eastAsiaTheme="minorEastAsia" w:hAnsi="Cambria Math"/>
+                </w:rPr>
+                <m:t>0</m:t>
+              </m:r>
+            </m:sub>
+            <m:sup>
+              <m:r>
+                <w:rPr>
+                  <w:rFonts w:ascii="Cambria Math" w:eastAsiaTheme="minorEastAsia" w:hAnsi="Cambria Math"/>
+                </w:rPr>
+                <m:t>π</m:t>
+              </m:r>
+            </m:sup>
+            <m:e>
+              <m:f>
+                <m:fPr>
+                  <m:ctrlPr>
+                    <w:rPr>
+                      <w:rFonts w:ascii="Cambria Math" w:hAnsi="Cambria Math"/>
+                      <w:i/>
+                    </w:rPr>
+                  </m:ctrlPr>
+                </m:fPr>
+                <m:num>
+                  <m:r>
+                    <w:rPr>
+                      <w:rFonts w:ascii="Cambria Math" w:hAnsi="Cambria Math"/>
+                    </w:rPr>
+                    <m:t>1-</m:t>
+                  </m:r>
+                  <m:sSup>
+                    <m:sSupPr>
+                      <m:ctrlPr>
+                        <w:rPr>
+                          <w:rFonts w:ascii="Cambria Math" w:hAnsi="Cambria Math"/>
+                          <w:i/>
+                        </w:rPr>
+                      </m:ctrlPr>
+                    </m:sSupPr>
+                    <m:e>
+                      <m:r>
+                        <w:rPr>
+                          <w:rFonts w:ascii="Cambria Math" w:hAnsi="Cambria Math"/>
+                        </w:rPr>
+                        <m:t>k</m:t>
+                      </m:r>
+                    </m:e>
+                    <m:sup>
+                      <m:r>
+                        <w:rPr>
+                          <w:rFonts w:ascii="Cambria Math" w:hAnsi="Cambria Math"/>
+                        </w:rPr>
+                        <m:t>2</m:t>
+                      </m:r>
+                    </m:sup>
+                  </m:sSup>
+                </m:num>
+                <m:den>
+                  <m:r>
+                    <w:rPr>
+                      <w:rFonts w:ascii="Cambria Math" w:hAnsi="Cambria Math"/>
+                    </w:rPr>
+                    <m:t>2</m:t>
+                  </m:r>
+                  <m:sSup>
+                    <m:sSupPr>
+                      <m:ctrlPr>
+                        <w:rPr>
+                          <w:rFonts w:ascii="Cambria Math" w:hAnsi="Cambria Math"/>
+                          <w:i/>
+                        </w:rPr>
+                      </m:ctrlPr>
+                    </m:sSupPr>
+                    <m:e>
+                      <m:r>
+                        <w:rPr>
+                          <w:rFonts w:ascii="Cambria Math" w:hAnsi="Cambria Math"/>
+                        </w:rPr>
+                        <m:t>(1+kcos</m:t>
+                      </m:r>
+                      <m:d>
+                        <m:dPr>
+                          <m:ctrlPr>
+                            <w:rPr>
+                              <w:rFonts w:ascii="Cambria Math" w:hAnsi="Cambria Math"/>
+                              <w:i/>
+                            </w:rPr>
+                          </m:ctrlPr>
+                        </m:dPr>
+                        <m:e>
+                          <m:r>
+                            <w:rPr>
+                              <w:rFonts w:ascii="Cambria Math" w:hAnsi="Cambria Math"/>
+                            </w:rPr>
+                            <m:t>θ</m:t>
+                          </m:r>
+                        </m:e>
+                      </m:d>
+                      <m:r>
+                        <w:rPr>
+                          <w:rFonts w:ascii="Cambria Math" w:hAnsi="Cambria Math"/>
+                        </w:rPr>
+                        <m:t>)</m:t>
+                      </m:r>
+                    </m:e>
+                    <m:sup>
+                      <m:r>
+                        <w:rPr>
+                          <w:rFonts w:ascii="Cambria Math" w:hAnsi="Cambria Math"/>
+                        </w:rPr>
+                        <m:t>2</m:t>
+                      </m:r>
+                    </m:sup>
+                  </m:sSup>
+                </m:den>
+              </m:f>
+            </m:e>
+          </m:nary>
+          <m:func>
+            <m:funcPr>
+              <m:ctrlPr>
+                <w:rPr>
+                  <w:rFonts w:ascii="Cambria Math" w:eastAsiaTheme="minorEastAsia" w:hAnsi="Cambria Math"/>
+                </w:rPr>
+              </m:ctrlPr>
+            </m:funcPr>
+            <m:fName>
+              <m:r>
+                <m:rPr>
+                  <m:sty m:val="p"/>
+                </m:rPr>
+                <w:rPr>
+                  <w:rFonts w:ascii="Cambria Math" w:eastAsiaTheme="minorEastAsia" w:hAnsi="Cambria Math"/>
+                </w:rPr>
+                <m:t>sin</m:t>
+              </m:r>
+            </m:fName>
+            <m:e>
+              <m:d>
+                <m:dPr>
+                  <m:ctrlPr>
+                    <w:rPr>
+                      <w:rFonts w:ascii="Cambria Math" w:eastAsiaTheme="minorEastAsia" w:hAnsi="Cambria Math"/>
+                      <w:i/>
+                    </w:rPr>
+                  </m:ctrlPr>
+                </m:dPr>
+                <m:e>
+                  <m:r>
+                    <w:rPr>
+                      <w:rFonts w:ascii="Cambria Math" w:eastAsiaTheme="minorEastAsia" w:hAnsi="Cambria Math"/>
+                    </w:rPr>
+                    <m:t>θ</m:t>
+                  </m:r>
+                </m:e>
+              </m:d>
+            </m:e>
+          </m:func>
+          <m:r>
+            <w:rPr>
+              <w:rFonts w:ascii="Cambria Math" w:eastAsiaTheme="minorEastAsia" w:hAnsi="Cambria Math"/>
+            </w:rPr>
+            <m:t>dθ</m:t>
+          </m:r>
+        </m:oMath>
+      </m:oMathPara>
+    </w:p>
+    <w:p>
+      <w:pPr>
+        <w:ind w:left="720"/>
+      </w:pPr>
+    </w:p>
+    <w:p>
+      <w:pPr>
+        <w:ind w:left="720"/>
+        <w:rPr>
+          <w:rFonts w:eastAsiaTheme="minorEastAsia"/>
+        </w:rPr>
+      </w:pPr>
+      <m:oMathPara>
+        <m:oMathParaPr>
+          <m:jc m:val="left"/>
+        </m:oMathParaPr>
+        <m:oMath>
+          <m:sSub>
+            <m:sSubPr>
+              <m:ctrlPr>
+                <w:rPr>
+                  <w:rFonts w:ascii="Cambria Math" w:eastAsiaTheme="minorEastAsia" w:hAnsi="Cambria Math"/>
+                  <w:i/>
+                </w:rPr>
+              </m:ctrlPr>
+            </m:sSubPr>
+            <m:e>
+              <m:r>
+                <w:rPr>
+                  <w:rFonts w:ascii="Cambria Math" w:eastAsiaTheme="minorEastAsia" w:hAnsi="Cambria Math"/>
+                </w:rPr>
+                <m:t>P</m:t>
+              </m:r>
+            </m:e>
+            <m:sub>
+              <m:r>
+                <w:rPr>
+                  <w:rFonts w:ascii="Cambria Math" w:eastAsiaTheme="minorEastAsia" w:hAnsi="Cambria Math"/>
+                </w:rPr>
+                <m:t>s</m:t>
+              </m:r>
+            </m:sub>
+          </m:sSub>
+          <m:d>
+            <m:dPr>
+              <m:ctrlPr>
+                <w:rPr>
+                  <w:rFonts w:ascii="Cambria Math" w:eastAsiaTheme="minorEastAsia" w:hAnsi="Cambria Math"/>
+                  <w:i/>
+                </w:rPr>
+              </m:ctrlPr>
+            </m:dPr>
+            <m:e>
+              <m:r>
+                <w:rPr>
+                  <w:rFonts w:ascii="Cambria Math" w:eastAsiaTheme="minorEastAsia" w:hAnsi="Cambria Math"/>
+                </w:rPr>
+                <m:t>θ</m:t>
+              </m:r>
+            </m:e>
+          </m:d>
+          <m:r>
+            <w:rPr>
+              <w:rFonts w:ascii="Cambria Math" w:eastAsiaTheme="minorEastAsia" w:hAnsi="Cambria Math"/>
+            </w:rPr>
+            <m:t>=</m:t>
+          </m:r>
+          <m:f>
+            <m:fPr>
+              <m:ctrlPr>
+                <w:rPr>
+                  <w:rFonts w:ascii="Cambria Math" w:eastAsiaTheme="minorEastAsia" w:hAnsi="Cambria Math"/>
+                  <w:i/>
+                </w:rPr>
+              </m:ctrlPr>
+            </m:fPr>
+            <m:num>
+              <m:r>
+                <w:rPr>
+                  <w:rFonts w:ascii="Cambria Math" w:hAnsi="Cambria Math"/>
+                </w:rPr>
+                <m:t>1-</m:t>
+              </m:r>
+              <m:sSup>
+                <m:sSupPr>
+                  <m:ctrlPr>
+                    <w:rPr>
+                      <w:rFonts w:ascii="Cambria Math" w:hAnsi="Cambria Math"/>
+                      <w:i/>
+                    </w:rPr>
+                  </m:ctrlPr>
+                </m:sSupPr>
+                <m:e>
+                  <m:r>
+                    <w:rPr>
+                      <w:rFonts w:ascii="Cambria Math" w:hAnsi="Cambria Math"/>
+                    </w:rPr>
+                    <m:t>k</m:t>
+                  </m:r>
+                </m:e>
+                <m:sup>
+                  <m:r>
+                    <w:rPr>
+                      <w:rFonts w:ascii="Cambria Math" w:hAnsi="Cambria Math"/>
+                    </w:rPr>
+                    <m:t>2</m:t>
+                  </m:r>
+                </m:sup>
+              </m:sSup>
+            </m:num>
+            <m:den>
+              <m:r>
+                <w:rPr>
+                  <w:rFonts w:ascii="Cambria Math" w:eastAsiaTheme="minorEastAsia" w:hAnsi="Cambria Math"/>
+                </w:rPr>
+                <m:t>2</m:t>
+              </m:r>
+            </m:den>
+          </m:f>
+          <m:nary>
+            <m:naryPr>
+              <m:limLoc m:val="subSup"/>
+              <m:ctrlPr>
+                <w:rPr>
+                  <w:rFonts w:ascii="Cambria Math" w:eastAsiaTheme="minorEastAsia" w:hAnsi="Cambria Math"/>
+                  <w:i/>
+                </w:rPr>
+              </m:ctrlPr>
+            </m:naryPr>
+            <m:sub>
+              <m:r>
+                <w:rPr>
+                  <w:rFonts w:ascii="Cambria Math" w:eastAsiaTheme="minorEastAsia" w:hAnsi="Cambria Math"/>
+                </w:rPr>
+                <m:t>0</m:t>
+              </m:r>
+            </m:sub>
+            <m:sup>
+              <m:r>
+                <w:rPr>
+                  <w:rFonts w:ascii="Cambria Math" w:eastAsiaTheme="minorEastAsia" w:hAnsi="Cambria Math"/>
+                </w:rPr>
+                <m:t>π</m:t>
+              </m:r>
+            </m:sup>
+            <m:e>
+              <m:f>
+                <m:fPr>
+                  <m:ctrlPr>
+                    <w:rPr>
+                      <w:rFonts w:ascii="Cambria Math" w:hAnsi="Cambria Math"/>
+                      <w:i/>
+                    </w:rPr>
+                  </m:ctrlPr>
+                </m:fPr>
+                <m:num>
+                  <m:func>
+                    <m:funcPr>
+                      <m:ctrlPr>
+                        <w:rPr>
+                          <w:rFonts w:ascii="Cambria Math" w:eastAsiaTheme="minorEastAsia" w:hAnsi="Cambria Math"/>
+                        </w:rPr>
+                      </m:ctrlPr>
+                    </m:funcPr>
+                    <m:fName>
+                      <m:r>
+                        <m:rPr>
+                          <m:sty m:val="p"/>
+                        </m:rPr>
+                        <w:rPr>
+                          <w:rFonts w:ascii="Cambria Math" w:eastAsiaTheme="minorEastAsia" w:hAnsi="Cambria Math"/>
+                        </w:rPr>
+                        <m:t>sin</m:t>
+                      </m:r>
+                    </m:fName>
+                    <m:e>
+                      <m:d>
+                        <m:dPr>
+                          <m:ctrlPr>
+                            <w:rPr>
+                              <w:rFonts w:ascii="Cambria Math" w:eastAsiaTheme="minorEastAsia" w:hAnsi="Cambria Math"/>
+                              <w:i/>
+                            </w:rPr>
+                          </m:ctrlPr>
+                        </m:dPr>
+                        <m:e>
+                          <m:r>
+                            <w:rPr>
+                              <w:rFonts w:ascii="Cambria Math" w:eastAsiaTheme="minorEastAsia" w:hAnsi="Cambria Math"/>
+                            </w:rPr>
+                            <m:t>θ</m:t>
+                          </m:r>
+                        </m:e>
+                      </m:d>
+                    </m:e>
+                  </m:func>
+                </m:num>
+                <m:den>
+                  <m:r>
+                    <w:rPr>
+                      <w:rFonts w:ascii="Cambria Math" w:hAnsi="Cambria Math"/>
+                    </w:rPr>
+                    <m:t>(1+</m:t>
+                  </m:r>
+                  <m:sSup>
+                    <m:sSupPr>
+                      <m:ctrlPr>
+                        <w:rPr>
+                          <w:rFonts w:ascii="Cambria Math" w:hAnsi="Cambria Math"/>
+                          <w:i/>
+                        </w:rPr>
+                      </m:ctrlPr>
+                    </m:sSupPr>
+                    <m:e>
+                      <m:r>
+                        <w:rPr>
+                          <w:rFonts w:ascii="Cambria Math" w:hAnsi="Cambria Math"/>
+                        </w:rPr>
+                        <m:t>kcos</m:t>
+                      </m:r>
+                      <m:d>
+                        <m:dPr>
+                          <m:ctrlPr>
+                            <w:rPr>
+                              <w:rFonts w:ascii="Cambria Math" w:hAnsi="Cambria Math"/>
+                              <w:i/>
+                            </w:rPr>
+                          </m:ctrlPr>
+                        </m:dPr>
+                        <m:e>
+                          <m:r>
+                            <w:rPr>
+                              <w:rFonts w:ascii="Cambria Math" w:hAnsi="Cambria Math"/>
+                            </w:rPr>
+                            <m:t>θ</m:t>
+                          </m:r>
+                        </m:e>
+                      </m:d>
+                      <m:r>
+                        <w:rPr>
+                          <w:rFonts w:ascii="Cambria Math" w:hAnsi="Cambria Math"/>
+                        </w:rPr>
+                        <m:t>)</m:t>
+                      </m:r>
+                    </m:e>
+                    <m:sup>
+                      <m:r>
+                        <w:rPr>
+                          <w:rFonts w:ascii="Cambria Math" w:hAnsi="Cambria Math"/>
+                        </w:rPr>
+                        <m:t>2</m:t>
+                      </m:r>
+                    </m:sup>
+                  </m:sSup>
+                </m:den>
+              </m:f>
+            </m:e>
+          </m:nary>
+          <m:r>
+            <w:rPr>
+              <w:rFonts w:ascii="Cambria Math" w:eastAsiaTheme="minorEastAsia" w:hAnsi="Cambria Math"/>
+            </w:rPr>
+            <m:t>d</m:t>
+          </m:r>
+          <m:r>
+            <w:rPr>
+              <w:rFonts w:ascii="Cambria Math" w:eastAsiaTheme="minorEastAsia" w:hAnsi="Cambria Math"/>
+            </w:rPr>
+            <m:t>θ</m:t>
+          </m:r>
+        </m:oMath>
+      </m:oMathPara>
+    </w:p>
+    <w:p>
+      <w:pPr>
+        <w:ind w:left="720"/>
+      </w:pPr>
+      <w:r>
+        <w:rPr>
+          <w:rFonts w:eastAsiaTheme="minorEastAsia"/>
+        </w:rPr>
+        <w:t xml:space="preserve">Unfortunately wolfram alpha refuses to calculate this integral, and </w:t>
+      </w:r>
+      <w:r>
+        <w:rPr>
+          <w:rFonts w:eastAsiaTheme="minorEastAsia"/>
+        </w:rPr>
+        <w:t xml:space="preserve">my </w:t>
+      </w:r>
+      <w:r>
+        <w:rPr>
+          <w:rFonts w:eastAsiaTheme="minorEastAsia"/>
+        </w:rPr>
+        <w:t>math skills is quite rusty, so I’m going to switch to the Henyey</w:t>
+      </w:r>
+      <w:bookmarkStart w:id="0" w:name="_GoBack"/>
+      <w:bookmarkEnd w:id="0"/>
+      <w:r>
+        <w:rPr>
+          <w:rFonts w:eastAsiaTheme="minorEastAsia"/>
+        </w:rPr>
+        <w:t>-Greenstein function (I have a paper where the calculations are already done)</w:t>
+      </w:r>
+      <w:r>
+        <w:rPr>
+          <w:rFonts w:eastAsiaTheme="minorEastAsia"/>
+        </w:rPr>
+        <w:t>.</w:t>
+      </w:r>
+    </w:p>
     <w:p/>
     <w:sectPr>
       <w:pgSz w:w="12240" w:h="15840"/>
@@ -5699,6 +6986,28 @@
       <w:szCs w:val="26"/>
     </w:rPr>
   </w:style>
+  <w:style w:type="paragraph" w:styleId="Titre3">
+    <w:name w:val="heading 3"/>
+    <w:basedOn w:val="Normal"/>
+    <w:next w:val="Normal"/>
+    <w:link w:val="Titre3Car"/>
+    <w:uiPriority w:val="9"/>
+    <w:unhideWhenUsed/>
+    <w:qFormat/>
+    <w:rsid w:val="00210774"/>
+    <w:pPr>
+      <w:keepNext/>
+      <w:keepLines/>
+      <w:spacing w:before="200" w:after="0"/>
+      <w:outlineLvl w:val="2"/>
+    </w:pPr>
+    <w:rPr>
+      <w:rFonts w:asciiTheme="majorHAnsi" w:eastAsiaTheme="majorEastAsia" w:hAnsiTheme="majorHAnsi" w:cstheme="majorBidi"/>
+      <w:b/>
+      <w:bCs/>
+      <w:color w:val="4F81BD" w:themeColor="accent1"/>
+    </w:rPr>
+  </w:style>
   <w:style w:type="character" w:default="1" w:styleId="Policepardfaut">
     <w:name w:val="Default Paragraph Font"/>
     <w:uiPriority w:val="1"/>
@@ -5853,6 +7162,19 @@
       <w:kern w:val="28"/>
       <w:sz w:val="52"/>
       <w:szCs w:val="52"/>
+    </w:rPr>
+  </w:style>
+  <w:style w:type="character" w:customStyle="1" w:styleId="Titre3Car">
+    <w:name w:val="Titre 3 Car"/>
+    <w:basedOn w:val="Policepardfaut"/>
+    <w:link w:val="Titre3"/>
+    <w:uiPriority w:val="9"/>
+    <w:rsid w:val="00210774"/>
+    <w:rPr>
+      <w:rFonts w:asciiTheme="majorHAnsi" w:eastAsiaTheme="majorEastAsia" w:hAnsiTheme="majorHAnsi" w:cstheme="majorBidi"/>
+      <w:b/>
+      <w:bCs/>
+      <w:color w:val="4F81BD" w:themeColor="accent1"/>
     </w:rPr>
   </w:style>
 </w:styles>
@@ -6065,6 +7387,28 @@
       <w:szCs w:val="26"/>
     </w:rPr>
   </w:style>
+  <w:style w:type="paragraph" w:styleId="Titre3">
+    <w:name w:val="heading 3"/>
+    <w:basedOn w:val="Normal"/>
+    <w:next w:val="Normal"/>
+    <w:link w:val="Titre3Car"/>
+    <w:uiPriority w:val="9"/>
+    <w:unhideWhenUsed/>
+    <w:qFormat/>
+    <w:rsid w:val="00210774"/>
+    <w:pPr>
+      <w:keepNext/>
+      <w:keepLines/>
+      <w:spacing w:before="200" w:after="0"/>
+      <w:outlineLvl w:val="2"/>
+    </w:pPr>
+    <w:rPr>
+      <w:rFonts w:asciiTheme="majorHAnsi" w:eastAsiaTheme="majorEastAsia" w:hAnsiTheme="majorHAnsi" w:cstheme="majorBidi"/>
+      <w:b/>
+      <w:bCs/>
+      <w:color w:val="4F81BD" w:themeColor="accent1"/>
+    </w:rPr>
+  </w:style>
   <w:style w:type="character" w:default="1" w:styleId="Policepardfaut">
     <w:name w:val="Default Paragraph Font"/>
     <w:uiPriority w:val="1"/>
@@ -6219,6 +7563,19 @@
       <w:kern w:val="28"/>
       <w:sz w:val="52"/>
       <w:szCs w:val="52"/>
+    </w:rPr>
+  </w:style>
+  <w:style w:type="character" w:customStyle="1" w:styleId="Titre3Car">
+    <w:name w:val="Titre 3 Car"/>
+    <w:basedOn w:val="Policepardfaut"/>
+    <w:link w:val="Titre3"/>
+    <w:uiPriority w:val="9"/>
+    <w:rsid w:val="00210774"/>
+    <w:rPr>
+      <w:rFonts w:asciiTheme="majorHAnsi" w:eastAsiaTheme="majorEastAsia" w:hAnsiTheme="majorHAnsi" w:cstheme="majorBidi"/>
+      <w:b/>
+      <w:bCs/>
+      <w:color w:val="4F81BD" w:themeColor="accent1"/>
     </w:rPr>
   </w:style>
 </w:styles>

</xml_diff>